<commit_message>
movement, sort, pickUp, newItemType
-rb movement
-sorting items List.OrderBy(), requieres using System.Linq
-item hight before pickup
-pick up modes (mouse click/player trigger)
-continuos item pick up
-permanent items are not placed in inventory
-(half)drop items on click outside inventory
</commit_message>
<xml_diff>
--- a/Exordium_ProgrammerAssignment_Level1_InventorySystem_1_2021.docx
+++ b/Exordium_ProgrammerAssignment_Level1_InventorySystem_1_2021.docx
@@ -48,10 +48,7 @@
         <w:ind w:left="-15" w:firstLine="720"/>
       </w:pPr>
       <w:r>
-        <w:t xml:space="preserve">This task comes with a lot of optional ("Bonus") features. They are marked with the </w:t>
-      </w:r>
-      <w:r>
-        <w:t xml:space="preserve">starting “Bonus” text after the feature number. If a feature does not have the “Bonus” text after the number, even between “Bonus” features, it is an obligatory feature. Each additional Bonus feature will be appreciated and valued.   </w:t>
+        <w:t xml:space="preserve">This task comes with a lot of optional ("Bonus") features. They are marked with the starting “Bonus” text after the feature number. If a feature does not have the “Bonus” text after the number, even between “Bonus” features, it is an obligatory feature. Each additional Bonus feature will be appreciated and valued.   </w:t>
       </w:r>
     </w:p>
     <w:p>
@@ -68,10 +65,7 @@
         <w:ind w:left="-5"/>
       </w:pPr>
       <w:r>
-        <w:t>Syntax instructions</w:t>
-      </w:r>
-      <w:r>
-        <w:t xml:space="preserve">: </w:t>
+        <w:t xml:space="preserve">Syntax instructions: </w:t>
       </w:r>
     </w:p>
     <w:p>
@@ -290,10 +284,7 @@
         <w:ind w:hanging="360"/>
       </w:pPr>
       <w:r>
-        <w:t>Advice: check the accessi</w:t>
-      </w:r>
-      <w:r>
-        <w:t xml:space="preserve">bility, functionality, and testability of all the data you send from another computer (builds, means to access repository) </w:t>
+        <w:t xml:space="preserve">Advice: check the accessibility, functionality, and testability of all the data you send from another computer (builds, means to access repository) </w:t>
       </w:r>
     </w:p>
     <w:p>
@@ -369,31 +360,20 @@
         <w:rPr>
           <w:b/>
         </w:rPr>
-        <w:t>Exordium_ProgrammerAssignment_dd</w:t>
-      </w:r>
+        <w:t>Exordium_ProgrammerAssignment_dd.mm.yyyy</w:t>
+      </w:r>
+      <w:proofErr w:type="spellEnd"/>
       <w:r>
         <w:rPr>
           <w:b/>
         </w:rPr>
-        <w:t>.mm.yyyy</w:t>
-      </w:r>
-      <w:proofErr w:type="spellEnd"/>
-      <w:r>
-        <w:rPr>
-          <w:b/>
-        </w:rPr>
         <w:t>”</w:t>
       </w:r>
       <w:r>
-        <w:t xml:space="preserve"> with the following content:</w:t>
-      </w:r>
-      <w:r>
-        <w:t>​</w:t>
+        <w:t xml:space="preserve"> with the following content:​</w:t>
       </w:r>
       <w:r>
         <w:tab/>
-      </w:r>
-      <w:r>
         <w:t xml:space="preserve"> </w:t>
       </w:r>
     </w:p>
@@ -413,13 +393,7 @@
         <w:t xml:space="preserve">“Exordium_ProgrammerAssignment_Level1_InventorySystem_dd.mm.yyyy.docx” </w:t>
       </w:r>
       <w:r>
-        <w:t>-</w:t>
-      </w:r>
-      <w:r>
-        <w:t>​</w:t>
-      </w:r>
-      <w:r>
-        <w:t xml:space="preserve"> a copy of this document, named</w:t>
+        <w:t>-​ a copy of this document, named</w:t>
       </w:r>
       <w:r>
         <w:rPr>
@@ -429,29 +403,15 @@
       </w:r>
       <w:proofErr w:type="gramStart"/>
       <w:r>
-        <w:t>​</w:t>
-      </w:r>
-      <w:r>
-        <w:t xml:space="preserve"> </w:t>
-      </w:r>
-      <w:r>
-        <w:t>,</w:t>
+        <w:t>​ ,</w:t>
       </w:r>
       <w:proofErr w:type="gramEnd"/>
       <w:r>
-        <w:t xml:space="preserve"> with a green highlight of the text for each point you</w:t>
-      </w:r>
-      <w:r>
-        <w:t>​</w:t>
+        <w:t xml:space="preserve"> with a green highlight of the text for each point you​</w:t>
       </w:r>
       <w:r>
         <w:tab/>
-      </w:r>
-      <w:r>
-        <w:t xml:space="preserve"> solved completely, yellow for partially, and red f</w:t>
-      </w:r>
-      <w:r>
-        <w:t xml:space="preserve">or unsolved. </w:t>
+        <w:t xml:space="preserve"> solved completely, yellow for partially, and red for unsolved. </w:t>
       </w:r>
     </w:p>
     <w:p>
@@ -478,15 +438,10 @@
       </w:r>
       <w:proofErr w:type="spellEnd"/>
       <w:r>
-        <w:t>" Unity</w:t>
-      </w:r>
-      <w:r>
-        <w:t>​</w:t>
+        <w:t>" Unity​</w:t>
       </w:r>
       <w:r>
         <w:tab/>
-      </w:r>
-      <w:r>
         <w:t xml:space="preserve"> project folders </w:t>
       </w:r>
     </w:p>
@@ -506,15 +461,10 @@
         <w:t>Folder “Builds”</w:t>
       </w:r>
       <w:r>
-        <w:t xml:space="preserve"> containing the following:</w:t>
-      </w:r>
-      <w:r>
-        <w:t>​</w:t>
+        <w:t xml:space="preserve"> containing the following:​</w:t>
       </w:r>
       <w:r>
         <w:tab/>
-      </w:r>
-      <w:r>
         <w:t xml:space="preserve"> </w:t>
       </w:r>
     </w:p>
@@ -535,15 +485,10 @@
         <w:t>InventorySystem_64.zip</w:t>
       </w:r>
       <w:r>
-        <w:t xml:space="preserve"> containing the windows 64-bit standalone exe build and</w:t>
-      </w:r>
-      <w:r>
-        <w:t>​</w:t>
+        <w:t xml:space="preserve"> containing the windows 64-bit standalone exe build and​</w:t>
       </w:r>
       <w:r>
         <w:tab/>
-      </w:r>
-      <w:r>
         <w:t xml:space="preserve"> data folders </w:t>
       </w:r>
     </w:p>
@@ -563,15 +508,10 @@
         <w:t>InventorySystem_README.txt</w:t>
       </w:r>
       <w:r>
-        <w:t xml:space="preserve"> which explains the testing and grading guidelines for</w:t>
-      </w:r>
-      <w:r>
-        <w:t>​</w:t>
+        <w:t xml:space="preserve"> which explains the testing and grading guidelines for​</w:t>
       </w:r>
       <w:r>
         <w:tab/>
-      </w:r>
-      <w:r>
         <w:t xml:space="preserve"> your solution - buttons and input mappings, and which script is relevant for each subtask point. </w:t>
       </w:r>
     </w:p>
@@ -585,10 +525,7 @@
         <w:ind w:hanging="360"/>
       </w:pPr>
       <w:r>
-        <w:t xml:space="preserve">In </w:t>
-      </w:r>
-      <w:r>
-        <w:t xml:space="preserve">your solution, in the </w:t>
+        <w:t xml:space="preserve">In your solution, in the </w:t>
       </w:r>
       <w:proofErr w:type="gramStart"/>
       <w:r>
@@ -610,12 +547,7 @@
       </w:r>
       <w:r>
         <w:tab/>
-      </w:r>
-      <w:r>
-        <w:t xml:space="preserve"> and mention it in the file - more de</w:t>
-      </w:r>
-      <w:r>
-        <w:t>tails</w:t>
+        <w:t xml:space="preserve"> and mention it in the file - more details</w:t>
       </w:r>
       <w:r>
         <w:rPr>
@@ -824,12 +756,12 @@
         <w:spacing w:after="33"/>
         <w:ind w:hanging="419"/>
         <w:rPr>
-          <w:highlight w:val="yellow"/>
-        </w:rPr>
-      </w:pPr>
-      <w:r>
-        <w:rPr>
-          <w:highlight w:val="yellow"/>
+          <w:highlight w:val="green"/>
+        </w:rPr>
+      </w:pPr>
+      <w:r>
+        <w:rPr>
+          <w:highlight w:val="green"/>
         </w:rPr>
         <w:t xml:space="preserve">2D physics-based movement instead of </w:t>
       </w:r>
@@ -837,7 +769,7 @@
       <w:proofErr w:type="gramStart"/>
       <w:r>
         <w:rPr>
-          <w:highlight w:val="yellow"/>
+          <w:highlight w:val="green"/>
         </w:rPr>
         <w:t>transform.position</w:t>
       </w:r>
@@ -845,7 +777,7 @@
       <w:proofErr w:type="gramEnd"/>
       <w:r>
         <w:rPr>
-          <w:highlight w:val="yellow"/>
+          <w:highlight w:val="green"/>
         </w:rPr>
         <w:t xml:space="preserve"> based </w:t>
       </w:r>
@@ -1004,12 +936,15 @@
         </w:numPr>
         <w:spacing w:after="33"/>
         <w:ind w:hanging="601"/>
-      </w:pPr>
-      <w:r>
-        <w:t>Option 1: Pick up items by cli</w:t>
-      </w:r>
-      <w:r>
-        <w:t xml:space="preserve">cking on the item in predefined spatial proximity </w:t>
+        <w:rPr>
+          <w:highlight w:val="green"/>
+        </w:rPr>
+      </w:pPr>
+      <w:r>
+        <w:rPr>
+          <w:highlight w:val="green"/>
+        </w:rPr>
+        <w:t xml:space="preserve">Option 1: Pick up items by clicking on the item in predefined spatial proximity </w:t>
       </w:r>
     </w:p>
     <w:p>
@@ -1054,10 +989,7 @@
         <w:ind w:hanging="601"/>
       </w:pPr>
       <w:r>
-        <w:t>Option 4: Pick up items by physics circle casting in mo</w:t>
-      </w:r>
-      <w:r>
-        <w:t xml:space="preserve">vement direction - continuous </w:t>
+        <w:t xml:space="preserve">Option 4: Pick up items by physics circle casting in movement direction - continuous </w:t>
       </w:r>
     </w:p>
     <w:p>
@@ -1069,12 +1001,12 @@
         <w:spacing w:after="51"/>
         <w:ind w:hanging="601"/>
         <w:rPr>
-          <w:highlight w:val="yellow"/>
-        </w:rPr>
-      </w:pPr>
-      <w:r>
-        <w:rPr>
-          <w:highlight w:val="yellow"/>
+          <w:highlight w:val="green"/>
+        </w:rPr>
+      </w:pPr>
+      <w:r>
+        <w:rPr>
+          <w:highlight w:val="green"/>
         </w:rPr>
         <w:t xml:space="preserve">Bonus: any option beyond the first and the possibility to switch between them during runtime. </w:t>
       </w:r>
@@ -1097,10 +1029,7 @@
         <w:ind w:hanging="249"/>
       </w:pPr>
       <w:r>
-        <w:t>Inventor</w:t>
-      </w:r>
-      <w:r>
-        <w:t xml:space="preserve">y Grid screen </w:t>
+        <w:t xml:space="preserve">Inventory Grid screen </w:t>
       </w:r>
     </w:p>
     <w:p>
@@ -1197,10 +1126,7 @@
         <w:ind w:firstLine="765"/>
       </w:pPr>
       <w:r>
-        <w:t xml:space="preserve">Inventory grid screen (bottom) and Equip screen (top) example image – Diablo 3 Note: although the screens on Diablo 3 example image, shown above, are combined in one, this </w:t>
-      </w:r>
-      <w:r>
-        <w:t xml:space="preserve">assignment requires separate windows for inventory and equipment.  </w:t>
+        <w:t xml:space="preserve">Inventory grid screen (bottom) and Equip screen (top) example image – Diablo 3 Note: although the screens on Diablo 3 example image, shown above, are combined in one, this assignment requires separate windows for inventory and equipment.  </w:t>
       </w:r>
     </w:p>
     <w:p>
@@ -1252,10 +1178,7 @@
       </w:r>
       <w:proofErr w:type="spellEnd"/>
       <w:r>
-        <w:t xml:space="preserve"> API, nor external plugins suc</w:t>
-      </w:r>
-      <w:r>
-        <w:t xml:space="preserve">h as NGUI. </w:t>
+        <w:t xml:space="preserve"> API, nor external plugins such as NGUI. </w:t>
       </w:r>
     </w:p>
     <w:p>
@@ -1267,12 +1190,12 @@
         <w:spacing w:after="51"/>
         <w:ind w:hanging="419"/>
         <w:rPr>
-          <w:highlight w:val="yellow"/>
-        </w:rPr>
-      </w:pPr>
-      <w:r>
-        <w:rPr>
-          <w:highlight w:val="yellow"/>
+          <w:highlight w:val="green"/>
+        </w:rPr>
+      </w:pPr>
+      <w:r>
+        <w:rPr>
+          <w:highlight w:val="green"/>
         </w:rPr>
         <w:t xml:space="preserve">Button for opening the inventory screen. It is shown when the inventory is hidden, and hidden when the inventory is opened. </w:t>
       </w:r>
@@ -1286,12 +1209,12 @@
         <w:spacing w:after="33"/>
         <w:ind w:hanging="419"/>
         <w:rPr>
-          <w:highlight w:val="yellow"/>
-        </w:rPr>
-      </w:pPr>
-      <w:r>
-        <w:rPr>
-          <w:highlight w:val="yellow"/>
+          <w:highlight w:val="green"/>
+        </w:rPr>
+      </w:pPr>
+      <w:r>
+        <w:rPr>
+          <w:highlight w:val="green"/>
         </w:rPr>
         <w:t xml:space="preserve">Button for closing the inventory screen as a part of the inventory screen. </w:t>
       </w:r>
@@ -1312,13 +1235,7 @@
         <w:rPr>
           <w:highlight w:val="green"/>
         </w:rPr>
-        <w:t>Bonus - inventory screen can be opened/clos</w:t>
-      </w:r>
-      <w:r>
-        <w:rPr>
-          <w:highlight w:val="green"/>
-        </w:rPr>
-        <w:t xml:space="preserve">ed with a shortcut key (like "I") </w:t>
+        <w:t xml:space="preserve">Bonus - inventory screen can be opened/closed with a shortcut key (like "I") </w:t>
       </w:r>
     </w:p>
     <w:p>
@@ -1330,12 +1247,12 @@
         <w:spacing w:after="51"/>
         <w:ind w:hanging="419"/>
         <w:rPr>
-          <w:highlight w:val="yellow"/>
-        </w:rPr>
-      </w:pPr>
-      <w:r>
-        <w:rPr>
-          <w:highlight w:val="yellow"/>
+          <w:highlight w:val="green"/>
+        </w:rPr>
+      </w:pPr>
+      <w:r>
+        <w:rPr>
+          <w:highlight w:val="green"/>
         </w:rPr>
         <w:t xml:space="preserve">Button for opening the equip screen. It is shown when the equip screen is hidden and hidden when the equip screen is shown. </w:t>
       </w:r>
@@ -1349,12 +1266,12 @@
         <w:spacing w:after="33"/>
         <w:ind w:hanging="419"/>
         <w:rPr>
-          <w:highlight w:val="yellow"/>
-        </w:rPr>
-      </w:pPr>
-      <w:r>
-        <w:rPr>
-          <w:highlight w:val="yellow"/>
+          <w:highlight w:val="green"/>
+        </w:rPr>
+      </w:pPr>
+      <w:r>
+        <w:rPr>
+          <w:highlight w:val="green"/>
         </w:rPr>
         <w:t xml:space="preserve">Button for closing the equip screen as a part of the equip screen. </w:t>
       </w:r>
@@ -1374,13 +1291,7 @@
         <w:rPr>
           <w:highlight w:val="green"/>
         </w:rPr>
-        <w:t xml:space="preserve">Bonus - equip screen can be </w:t>
-      </w:r>
-      <w:r>
-        <w:rPr>
-          <w:highlight w:val="green"/>
-        </w:rPr>
-        <w:t xml:space="preserve">opened/closed with a shortcut key (like "E") </w:t>
+        <w:t xml:space="preserve">Bonus - equip screen can be opened/closed with a shortcut key (like "E") </w:t>
       </w:r>
     </w:p>
     <w:p>
@@ -1410,10 +1321,7 @@
         <w:ind w:left="-5" w:right="373"/>
       </w:pPr>
       <w:r>
-        <w:t xml:space="preserve">You should implement only 1 level of the inventory grid screen. The higher, the better. </w:t>
-      </w:r>
-      <w:r>
-        <w:t xml:space="preserve">Level 1: fixed grid cell </w:t>
+        <w:t xml:space="preserve">You should implement only 1 level of the inventory grid screen. The higher, the better. Level 1: fixed grid cell </w:t>
       </w:r>
       <w:proofErr w:type="gramStart"/>
       <w:r>
@@ -1438,10 +1346,7 @@
       </w:r>
       <w:proofErr w:type="spellEnd"/>
       <w:r>
-        <w:t xml:space="preserve"> and X rows visible at all times (minimum of 4x8 tiles, example: grid consisting of 20x8, </w:t>
-      </w:r>
-      <w:r>
-        <w:t xml:space="preserve">with 4 rows visible) </w:t>
+        <w:t xml:space="preserve"> and X rows visible at all times (minimum of 4x8 tiles, example: grid consisting of 20x8, with 4 rows visible) </w:t>
       </w:r>
     </w:p>
     <w:p>
@@ -1481,13 +1386,7 @@
         <w:rPr>
           <w:highlight w:val="green"/>
         </w:rPr>
-        <w:t>Level 4: dyn</w:t>
-      </w:r>
-      <w:r>
-        <w:rPr>
-          <w:highlight w:val="green"/>
-        </w:rPr>
-        <w:t xml:space="preserve">amic grid with flexible cell count - rows are added and removed by the need  </w:t>
+        <w:t xml:space="preserve">Level 4: dynamic grid with flexible cell count - rows are added and removed by the need  </w:t>
       </w:r>
     </w:p>
     <w:p>
@@ -1526,13 +1425,7 @@
         <w:rPr>
           <w:highlight w:val="green"/>
         </w:rPr>
-        <w:t xml:space="preserve"> of 4 rows with 8 cells each, on picking up the 33rd item, the grid expands by one row, upon removing the items from that row, the row disap</w:t>
-      </w:r>
-      <w:r>
-        <w:rPr>
-          <w:highlight w:val="green"/>
-        </w:rPr>
-        <w:t>pears)</w:t>
+        <w:t xml:space="preserve"> of 4 rows with 8 cells each, on picking up the 33rd item, the grid expands by one row, upon removing the items from that row, the row disappears)</w:t>
       </w:r>
       <w:r>
         <w:t xml:space="preserve"> </w:t>
@@ -1695,13 +1588,7 @@
         <w:rPr>
           <w:highlight w:val="yellow"/>
         </w:rPr>
-        <w:t xml:space="preserve"> for the first time, and it gets equipped to the torso slot</w:t>
-      </w:r>
-      <w:r>
-        <w:rPr>
-          <w:highlight w:val="yellow"/>
-        </w:rPr>
-        <w:t>)</w:t>
+        <w:t xml:space="preserve"> for the first time, and it gets equipped to the torso slot)</w:t>
       </w:r>
       <w:r>
         <w:t xml:space="preserve"> </w:t>
@@ -1837,13 +1724,7 @@
         <w:rPr>
           <w:highlight w:val="green"/>
         </w:rPr>
-        <w:t xml:space="preserve">If the item is “in the air” and left mouse click </w:t>
-      </w:r>
-      <w:r>
-        <w:rPr>
-          <w:highlight w:val="green"/>
-        </w:rPr>
-        <w:t xml:space="preserve">is executed over inventory or equipment window, if the slot is of the appropriate type (equipment slot type), or it is an inventory slot, the item is slotted in the new cell  </w:t>
+        <w:t xml:space="preserve">If the item is “in the air” and left mouse click is executed over inventory or equipment window, if the slot is of the appropriate type (equipment slot type), or it is an inventory slot, the item is slotted in the new cell  </w:t>
       </w:r>
     </w:p>
     <w:p>
@@ -1862,13 +1743,7 @@
         <w:rPr>
           <w:highlight w:val="green"/>
         </w:rPr>
-        <w:t>If all opened inventory screens get closed, and an item is "in the air", the ite</w:t>
-      </w:r>
-      <w:r>
-        <w:rPr>
-          <w:highlight w:val="green"/>
-        </w:rPr>
-        <w:t xml:space="preserve">m is returned to its previous position/slot  </w:t>
+        <w:t xml:space="preserve">If all opened inventory screens get closed, and an item is "in the air", the item is returned to its previous position/slot  </w:t>
       </w:r>
     </w:p>
     <w:p>
@@ -1920,13 +1795,7 @@
         <w:rPr>
           <w:highlight w:val="yellow"/>
         </w:rPr>
-        <w:t xml:space="preserve"> item in t</w:t>
-      </w:r>
-      <w:r>
-        <w:rPr>
-          <w:highlight w:val="yellow"/>
-        </w:rPr>
-        <w:t xml:space="preserve">he grid equips that item in the slot of the equip screen. If there was an item in that slot, it is moved to the slot in the inventory grid screen.  </w:t>
+        <w:t xml:space="preserve"> item in the grid equips that item in the slot of the equip screen. If there was an item in that slot, it is moved to the slot in the inventory grid screen.  </w:t>
       </w:r>
     </w:p>
     <w:p>
@@ -1945,13 +1814,7 @@
         <w:rPr>
           <w:highlight w:val="green"/>
         </w:rPr>
-        <w:t>Right-click on an item in an equip slot unequips that item to the slot of the inventory grid screen, if the</w:t>
-      </w:r>
-      <w:r>
-        <w:rPr>
-          <w:highlight w:val="green"/>
-        </w:rPr>
-        <w:t xml:space="preserve">re is any. If none, nothing. </w:t>
+        <w:t xml:space="preserve">Right-click on an item in an equip slot unequips that item to the slot of the inventory grid screen, if there is any. If none, nothing. </w:t>
       </w:r>
     </w:p>
     <w:p>
@@ -2001,20 +1864,14 @@
         <w:spacing w:after="33"/>
         <w:ind w:hanging="540"/>
         <w:rPr>
-          <w:highlight w:val="yellow"/>
-        </w:rPr>
-      </w:pPr>
-      <w:r>
-        <w:rPr>
-          <w:highlight w:val="yellow"/>
-        </w:rPr>
-        <w:t>Bonus: item highlight upon hovering before pic</w:t>
-      </w:r>
-      <w:r>
-        <w:rPr>
-          <w:highlight w:val="yellow"/>
-        </w:rPr>
-        <w:t xml:space="preserve">kup in world view </w:t>
+          <w:highlight w:val="green"/>
+        </w:rPr>
+      </w:pPr>
+      <w:r>
+        <w:rPr>
+          <w:highlight w:val="green"/>
+        </w:rPr>
+        <w:t xml:space="preserve">Bonus: item highlight upon hovering before pickup in world view </w:t>
       </w:r>
     </w:p>
     <w:p>
@@ -2063,20 +1920,14 @@
         </w:numPr>
         <w:ind w:hanging="540"/>
         <w:rPr>
-          <w:highlight w:val="yellow"/>
-        </w:rPr>
-      </w:pPr>
-      <w:r>
-        <w:rPr>
-          <w:highlight w:val="yellow"/>
-        </w:rPr>
-        <w:t xml:space="preserve">Bonus: Additional button as </w:t>
-      </w:r>
-      <w:r>
-        <w:rPr>
-          <w:highlight w:val="yellow"/>
-        </w:rPr>
-        <w:t xml:space="preserve">a part of inventory panel, which sorts items by type, and condenses stacks of the same item type. </w:t>
+          <w:highlight w:val="green"/>
+        </w:rPr>
+      </w:pPr>
+      <w:r>
+        <w:rPr>
+          <w:highlight w:val="green"/>
+        </w:rPr>
+        <w:t xml:space="preserve">Bonus: Additional button as a part of inventory panel, which sorts items by type, and condenses stacks of the same item type. </w:t>
       </w:r>
     </w:p>
     <w:p>
@@ -2128,12 +1979,12 @@
         <w:spacing w:after="33"/>
         <w:ind w:hanging="540"/>
         <w:rPr>
-          <w:highlight w:val="yellow"/>
-        </w:rPr>
-      </w:pPr>
-      <w:r>
-        <w:rPr>
-          <w:highlight w:val="yellow"/>
+          <w:highlight w:val="green"/>
+        </w:rPr>
+      </w:pPr>
+      <w:r>
+        <w:rPr>
+          <w:highlight w:val="green"/>
         </w:rPr>
         <w:t xml:space="preserve">Each item should have a string variable - name of the item </w:t>
       </w:r>
@@ -2147,12 +1998,12 @@
         <w:spacing w:after="33"/>
         <w:ind w:hanging="540"/>
         <w:rPr>
-          <w:highlight w:val="yellow"/>
-        </w:rPr>
-      </w:pPr>
-      <w:r>
-        <w:rPr>
-          <w:highlight w:val="yellow"/>
+          <w:highlight w:val="green"/>
+        </w:rPr>
+      </w:pPr>
+      <w:r>
+        <w:rPr>
+          <w:highlight w:val="green"/>
         </w:rPr>
         <w:lastRenderedPageBreak/>
         <w:t xml:space="preserve">There are 2 main types of items </w:t>
@@ -2167,13 +2018,13 @@
         <w:spacing w:after="35" w:line="252" w:lineRule="auto"/>
         <w:ind w:hanging="601"/>
         <w:rPr>
-          <w:highlight w:val="yellow"/>
+          <w:highlight w:val="green"/>
         </w:rPr>
       </w:pPr>
       <w:r>
         <w:rPr>
           <w:i/>
-          <w:highlight w:val="yellow"/>
+          <w:highlight w:val="green"/>
         </w:rPr>
         <w:t xml:space="preserve">Permanent usage items - applied upon pick up, not picked up into the inventory (the suitable </w:t>
       </w:r>
@@ -2181,7 +2032,7 @@
       <w:r>
         <w:rPr>
           <w:i/>
-          <w:highlight w:val="yellow"/>
+          <w:highlight w:val="green"/>
         </w:rPr>
         <w:t>Debug.Log</w:t>
       </w:r>
@@ -2189,7 +2040,7 @@
       <w:r>
         <w:rPr>
           <w:i/>
-          <w:highlight w:val="yellow"/>
+          <w:highlight w:val="green"/>
         </w:rPr>
         <w:t xml:space="preserve"> message with the item's name is sufficient) </w:t>
       </w:r>
@@ -2269,14 +2120,7 @@
           <w:i/>
           <w:highlight w:val="green"/>
         </w:rPr>
-        <w:t xml:space="preserve"> items have a variable re</w:t>
-      </w:r>
-      <w:r>
-        <w:rPr>
-          <w:i/>
-          <w:highlight w:val="green"/>
-        </w:rPr>
-        <w:t xml:space="preserve">presenting the slot type of the equip screen this item can be equipped to. </w:t>
+        <w:t xml:space="preserve"> items have a variable representing the slot type of the equip screen this item can be equipped to. </w:t>
       </w:r>
     </w:p>
     <w:p>
@@ -2405,13 +2249,7 @@
         <w:rPr>
           <w:highlight w:val="green"/>
         </w:rPr>
-        <w:t xml:space="preserve"> </w:t>
-      </w:r>
-      <w:r>
-        <w:rPr>
-          <w:highlight w:val="green"/>
-        </w:rPr>
-        <w:t>– full/not full)</w:t>
+        <w:t xml:space="preserve"> – full/not full)</w:t>
       </w:r>
       <w:r>
         <w:t xml:space="preserve">  </w:t>
@@ -2541,13 +2379,7 @@
         <w:rPr>
           <w:highlight w:val="green"/>
         </w:rPr>
-        <w:t>IMPORTANT</w:t>
-      </w:r>
-      <w:r>
-        <w:rPr>
-          <w:highlight w:val="green"/>
-        </w:rPr>
-        <w:t xml:space="preserve">: Item data must be inside a serializable struct/class or a scriptable object, and inventory / equip slots must have instances of items that hold the item data.  </w:t>
+        <w:t xml:space="preserve">IMPORTANT: Item data must be inside a serializable struct/class or a scriptable object, and inventory / equip slots must have instances of items that hold the item data.  </w:t>
       </w:r>
     </w:p>
     <w:p>
@@ -2564,13 +2396,7 @@
         <w:rPr>
           <w:highlight w:val="green"/>
         </w:rPr>
-        <w:t>Items must provide permanent attribute bonuses to the character while they are equipped which</w:t>
-      </w:r>
-      <w:r>
-        <w:rPr>
-          <w:highlight w:val="green"/>
-        </w:rPr>
-        <w:t xml:space="preserve"> must be visible on the stats screen </w:t>
+        <w:t xml:space="preserve">Items must provide permanent attribute bonuses to the character while they are equipped which must be visible on the stats screen </w:t>
       </w:r>
     </w:p>
     <w:p>
@@ -2617,13 +2443,7 @@
         <w:rPr>
           <w:highlight w:val="green"/>
         </w:rPr>
-        <w:t>The player must have at least 4 types of attributes. Example: Strength, Dexterity, Agility, Intelligence. The attribute is represented by the pair of the attribute type and an inte</w:t>
-      </w:r>
-      <w:r>
-        <w:rPr>
-          <w:highlight w:val="green"/>
-        </w:rPr>
-        <w:t xml:space="preserve">ger value. </w:t>
+        <w:t xml:space="preserve">The player must have at least 4 types of attributes. Example: Strength, Dexterity, Agility, Intelligence. The attribute is represented by the pair of the attribute type and an integer value. </w:t>
       </w:r>
     </w:p>
     <w:p>
@@ -2661,13 +2481,7 @@
         <w:rPr>
           <w:highlight w:val="green"/>
         </w:rPr>
-        <w:t>Button for opening the attribute screen. It is shown when the attribute screen is hidden and hidden when the attribute scre</w:t>
-      </w:r>
-      <w:r>
-        <w:rPr>
-          <w:highlight w:val="green"/>
-        </w:rPr>
-        <w:t xml:space="preserve">en is opened. </w:t>
+        <w:t xml:space="preserve">Button for opening the attribute screen. It is shown when the attribute screen is hidden and hidden when the attribute screen is opened. </w:t>
       </w:r>
     </w:p>
     <w:p>
@@ -2868,21 +2682,7 @@
           <w:sz w:val="22"/>
           <w:highlight w:val="yellow"/>
         </w:rPr>
-        <w:t xml:space="preserve"> o</w:t>
-      </w:r>
-      <w:r>
-        <w:rPr>
-          <w:sz w:val="22"/>
-          <w:highlight w:val="yellow"/>
-        </w:rPr>
-        <w:t xml:space="preserve">r </w:t>
-      </w:r>
-      <w:r>
-        <w:rPr>
-          <w:sz w:val="22"/>
-          <w:highlight w:val="yellow"/>
-        </w:rPr>
-        <w:t>​</w:t>
+        <w:t xml:space="preserve"> or ​</w:t>
       </w:r>
       <w:proofErr w:type="spellStart"/>
       <w:r>
@@ -2967,14 +2767,7 @@
           <w:sz w:val="22"/>
           <w:highlight w:val="yellow"/>
         </w:rPr>
-        <w:t>Upload all other required files to the repository, or include links to your private storage (Google Drive or otherwise) where you stored th</w:t>
-      </w:r>
-      <w:r>
-        <w:rPr>
-          <w:sz w:val="22"/>
-          <w:highlight w:val="yellow"/>
-        </w:rPr>
-        <w:t xml:space="preserve">e required files </w:t>
+        <w:t xml:space="preserve">Upload all other required files to the repository, or include links to your private storage (Google Drive or otherwise) where you stored the required files </w:t>
       </w:r>
     </w:p>
     <w:p>
@@ -3067,10 +2860,7 @@
         <w:ind w:hanging="360"/>
       </w:pPr>
       <w:r>
-        <w:t>The player eq</w:t>
-      </w:r>
-      <w:r>
-        <w:t xml:space="preserve">uips the items from the grid to the equip screen </w:t>
+        <w:t xml:space="preserve">The player equips the items from the grid to the equip screen </w:t>
       </w:r>
     </w:p>
     <w:p>
@@ -3213,13 +3003,7 @@
         <w:rPr>
           <w:sz w:val="22"/>
         </w:rPr>
-        <w:t>You can add separate</w:t>
-      </w:r>
-      <w:r>
-        <w:rPr>
-          <w:sz w:val="22"/>
-        </w:rPr>
-        <w:t xml:space="preserve"> sorting options to inventory if you want to, but there should be no auto-sorting, player must be able to move the item to any free slot in the inventory </w:t>
+        <w:t xml:space="preserve">You can add separate sorting options to inventory if you want to, but there should be no auto-sorting, player must be able to move the item to any free slot in the inventory </w:t>
       </w:r>
     </w:p>
     <w:p>
@@ -3252,13 +3036,7 @@
           <w:sz w:val="22"/>
         </w:rPr>
         <w:lastRenderedPageBreak/>
-        <w:t>You define what you deep to be a single “feature” f</w:t>
-      </w:r>
-      <w:r>
-        <w:rPr>
-          <w:sz w:val="22"/>
-        </w:rPr>
-        <w:t xml:space="preserve">rom the list of tasks to be implemented on a separate branch on the repository </w:t>
+        <w:t xml:space="preserve">You define what you deep to be a single “feature” from the list of tasks to be implemented on a separate branch on the repository </w:t>
       </w:r>
     </w:p>
     <w:sectPr>

</xml_diff>